<commit_message>
corrigidas máscaras de data de autuação e data portaria
</commit_message>
<xml_diff>
--- a/templates/atd/A - Capa.docx
+++ b/templates/atd/A - Capa.docx
@@ -30,8 +30,9 @@
           <w:sz w:val="48"/>
           <w:szCs w:val="48"/>
         </w:rPr>
-        <w:t xml:space="preserve"> </w:t>
+        <w:t xml:space="preserve"> – {{</w:t>
       </w:r>
+      <w:proofErr w:type="spellStart"/>
       <w:r>
         <w:rPr>
           <w:rFonts w:ascii="Arial" w:hAnsi="Arial" w:cs="Arial"/>
@@ -39,8 +40,9 @@
           <w:sz w:val="48"/>
           <w:szCs w:val="48"/>
         </w:rPr>
-        <w:t>–</w:t>
+        <w:t>uopm</w:t>
       </w:r>
+      <w:proofErr w:type="spellEnd"/>
       <w:r>
         <w:rPr>
           <w:rFonts w:ascii="Arial" w:hAnsi="Arial" w:cs="Arial"/>
@@ -48,14 +50,67 @@
           <w:sz w:val="48"/>
           <w:szCs w:val="48"/>
         </w:rPr>
-        <w:t xml:space="preserve"> </w:t>
+        <w:t>}}</w:t>
       </w:r>
-      <w:r>
+    </w:p>
+    <w:p>
+      <w:pPr>
+        <w:spacing w:before="120" w:after="120" w:line="240" w:lineRule="auto"/>
+        <w:jc w:val="center"/>
         <w:rPr>
           <w:rFonts w:ascii="Arial" w:hAnsi="Arial" w:cs="Arial"/>
           <w:b/>
           <w:sz w:val="48"/>
           <w:szCs w:val="48"/>
+        </w:rPr>
+      </w:pPr>
+    </w:p>
+    <w:p>
+      <w:pPr>
+        <w:spacing w:before="120" w:after="120" w:line="240" w:lineRule="auto"/>
+        <w:jc w:val="center"/>
+        <w:rPr>
+          <w:rFonts w:ascii="Arial" w:hAnsi="Arial" w:cs="Arial"/>
+          <w:b/>
+          <w:sz w:val="28"/>
+          <w:szCs w:val="28"/>
+        </w:rPr>
+      </w:pPr>
+      <w:r>
+        <w:rPr>
+          <w:rFonts w:ascii="Arial" w:hAnsi="Arial" w:cs="Arial"/>
+          <w:b/>
+          <w:sz w:val="28"/>
+          <w:szCs w:val="28"/>
+        </w:rPr>
+        <w:t>Apuração de Transgressão Disciplinar</w:t>
+      </w:r>
+    </w:p>
+    <w:p>
+      <w:pPr>
+        <w:spacing w:before="120" w:after="120" w:line="240" w:lineRule="auto"/>
+        <w:jc w:val="center"/>
+        <w:rPr>
+          <w:rFonts w:ascii="Arial" w:hAnsi="Arial" w:cs="Arial"/>
+          <w:sz w:val="24"/>
+          <w:szCs w:val="24"/>
+        </w:rPr>
+      </w:pPr>
+      <w:r>
+        <w:rPr>
+          <w:rFonts w:ascii="Arial" w:hAnsi="Arial" w:cs="Arial"/>
+          <w:b/>
+          <w:sz w:val="24"/>
+          <w:szCs w:val="24"/>
+        </w:rPr>
+        <w:t xml:space="preserve">Portaria n° </w:t>
+      </w:r>
+      <w:r>
+        <w:rPr>
+          <w:rFonts w:ascii="Arial" w:hAnsi="Arial" w:cs="Arial"/>
+          <w:b/>
+          <w:sz w:val="24"/>
+          <w:szCs w:val="24"/>
         </w:rPr>
         <w:t>{{</w:t>
       </w:r>
@@ -64,18 +119,56 @@
         <w:rPr>
           <w:rFonts w:ascii="Arial" w:hAnsi="Arial" w:cs="Arial"/>
           <w:b/>
-          <w:sz w:val="48"/>
-          <w:szCs w:val="48"/>
-        </w:rPr>
-        <w:t>uopm</w:t>
+          <w:sz w:val="24"/>
+          <w:szCs w:val="24"/>
+        </w:rPr>
+        <w:t>num_portaria</w:t>
       </w:r>
       <w:proofErr w:type="spellEnd"/>
       <w:r>
         <w:rPr>
           <w:rFonts w:ascii="Arial" w:hAnsi="Arial" w:cs="Arial"/>
           <w:b/>
-          <w:sz w:val="48"/>
-          <w:szCs w:val="48"/>
+          <w:sz w:val="24"/>
+          <w:szCs w:val="24"/>
+        </w:rPr>
+        <w:t>}}</w:t>
+      </w:r>
+      <w:r>
+        <w:rPr>
+          <w:rFonts w:ascii="Arial" w:hAnsi="Arial" w:cs="Arial"/>
+          <w:b/>
+          <w:sz w:val="24"/>
+          <w:szCs w:val="24"/>
+        </w:rPr>
+        <w:t xml:space="preserve">, de </w:t>
+      </w:r>
+      <w:r>
+        <w:rPr>
+          <w:rFonts w:ascii="Arial" w:hAnsi="Arial" w:cs="Arial"/>
+          <w:b/>
+          <w:sz w:val="24"/>
+          <w:szCs w:val="24"/>
+        </w:rPr>
+        <w:t>{{</w:t>
+      </w:r>
+      <w:proofErr w:type="spellStart"/>
+      <w:r>
+        <w:rPr>
+          <w:rFonts w:ascii="Arial" w:hAnsi="Arial" w:cs="Arial"/>
+          <w:b/>
+          <w:sz w:val="24"/>
+          <w:szCs w:val="24"/>
+        </w:rPr>
+        <w:t>data_portaria</w:t>
+      </w:r>
+      <w:proofErr w:type="spellEnd"/>
+      <w:r>
+        <w:rPr>
+          <w:rFonts w:ascii="Arial" w:hAnsi="Arial" w:cs="Arial"/>
+          <w:b/>
+          <w:sz w:val="24"/>
+          <w:szCs w:val="24"/>
         </w:rPr>
         <w:t>}}</w:t>
       </w:r>
@@ -83,40 +176,17 @@
     <w:p>
       <w:pPr>
         <w:spacing w:before="120" w:after="120" w:line="240" w:lineRule="auto"/>
-        <w:jc w:val="center"/>
-        <w:rPr>
-          <w:rFonts w:ascii="Arial" w:hAnsi="Arial" w:cs="Arial"/>
-          <w:b/>
-          <w:sz w:val="48"/>
-          <w:szCs w:val="48"/>
+        <w:jc w:val="both"/>
+        <w:rPr>
+          <w:rFonts w:ascii="Arial" w:hAnsi="Arial" w:cs="Arial"/>
+          <w:sz w:val="24"/>
+          <w:szCs w:val="24"/>
         </w:rPr>
       </w:pPr>
     </w:p>
     <w:p>
       <w:pPr>
-        <w:spacing w:before="120" w:after="120" w:line="240" w:lineRule="auto"/>
-        <w:jc w:val="center"/>
-        <w:rPr>
-          <w:rFonts w:ascii="Arial" w:hAnsi="Arial" w:cs="Arial"/>
-          <w:b/>
-          <w:sz w:val="28"/>
-          <w:szCs w:val="28"/>
-        </w:rPr>
-      </w:pPr>
-      <w:r>
-        <w:rPr>
-          <w:rFonts w:ascii="Arial" w:hAnsi="Arial" w:cs="Arial"/>
-          <w:b/>
-          <w:sz w:val="28"/>
-          <w:szCs w:val="28"/>
-        </w:rPr>
-        <w:t>Apuração de Transgressão Disciplinar</w:t>
-      </w:r>
-    </w:p>
-    <w:p>
-      <w:pPr>
-        <w:spacing w:before="120" w:after="120" w:line="240" w:lineRule="auto"/>
-        <w:jc w:val="center"/>
+        <w:spacing w:before="120" w:after="120"/>
         <w:rPr>
           <w:rFonts w:ascii="Arial" w:hAnsi="Arial" w:cs="Arial"/>
           <w:sz w:val="24"/>
@@ -130,12 +200,12 @@
           <w:sz w:val="24"/>
           <w:szCs w:val="24"/>
         </w:rPr>
-        <w:t xml:space="preserve">Portaria n° </w:t>
+        <w:t xml:space="preserve">ENCARREGADO: </w:t>
       </w:r>
       <w:r>
         <w:rPr>
           <w:rFonts w:ascii="Arial" w:hAnsi="Arial" w:cs="Arial"/>
-          <w:b/>
+          <w:bCs/>
           <w:sz w:val="24"/>
           <w:szCs w:val="24"/>
         </w:rPr>
@@ -145,55 +215,63 @@
       <w:r>
         <w:rPr>
           <w:rFonts w:ascii="Arial" w:hAnsi="Arial" w:cs="Arial"/>
-          <w:b/>
+          <w:bCs/>
           <w:sz w:val="24"/>
           <w:szCs w:val="24"/>
         </w:rPr>
-        <w:t>num_portaria</w:t>
+        <w:t>posto_encarregado</w:t>
       </w:r>
       <w:proofErr w:type="spellEnd"/>
       <w:r>
         <w:rPr>
           <w:rFonts w:ascii="Arial" w:hAnsi="Arial" w:cs="Arial"/>
-          <w:b/>
+          <w:bCs/>
           <w:sz w:val="24"/>
           <w:szCs w:val="24"/>
         </w:rPr>
-        <w:t>}}</w:t>
-      </w:r>
-      <w:r>
-        <w:rPr>
-          <w:rFonts w:ascii="Arial" w:hAnsi="Arial" w:cs="Arial"/>
-          <w:b/>
-          <w:sz w:val="24"/>
-          <w:szCs w:val="24"/>
-        </w:rPr>
-        <w:t xml:space="preserve">, de </w:t>
-      </w:r>
-      <w:r>
-        <w:rPr>
-          <w:rFonts w:ascii="Arial" w:hAnsi="Arial" w:cs="Arial"/>
-          <w:b/>
-          <w:sz w:val="24"/>
-          <w:szCs w:val="24"/>
-        </w:rPr>
-        <w:t>{{</w:t>
+        <w:t>}} {{</w:t>
       </w:r>
       <w:proofErr w:type="spellStart"/>
       <w:r>
         <w:rPr>
           <w:rFonts w:ascii="Arial" w:hAnsi="Arial" w:cs="Arial"/>
-          <w:b/>
+          <w:bCs/>
           <w:sz w:val="24"/>
           <w:szCs w:val="24"/>
         </w:rPr>
-        <w:t>data_portaria</w:t>
+        <w:t>nome_encarregado</w:t>
       </w:r>
       <w:proofErr w:type="spellEnd"/>
       <w:r>
         <w:rPr>
           <w:rFonts w:ascii="Arial" w:hAnsi="Arial" w:cs="Arial"/>
-          <w:b/>
+          <w:bCs/>
+          <w:sz w:val="24"/>
+          <w:szCs w:val="24"/>
+        </w:rPr>
+        <w:t xml:space="preserve">}}, </w:t>
+      </w:r>
+      <w:r>
+        <w:rPr>
+          <w:rFonts w:ascii="Arial" w:hAnsi="Arial" w:cs="Arial"/>
+          <w:sz w:val="24"/>
+          <w:szCs w:val="24"/>
+        </w:rPr>
+        <w:t xml:space="preserve"> Mat. {{</w:t>
+      </w:r>
+      <w:proofErr w:type="spellStart"/>
+      <w:r>
+        <w:rPr>
+          <w:rFonts w:ascii="Arial" w:hAnsi="Arial" w:cs="Arial"/>
+          <w:sz w:val="24"/>
+          <w:szCs w:val="24"/>
+        </w:rPr>
+        <w:t>mat_encarregado</w:t>
+      </w:r>
+      <w:proofErr w:type="spellEnd"/>
+      <w:r>
+        <w:rPr>
+          <w:rFonts w:ascii="Arial" w:hAnsi="Arial" w:cs="Arial"/>
           <w:sz w:val="24"/>
           <w:szCs w:val="24"/>
         </w:rPr>
@@ -206,16 +284,7 @@
         <w:jc w:val="both"/>
         <w:rPr>
           <w:rFonts w:ascii="Arial" w:hAnsi="Arial" w:cs="Arial"/>
-          <w:sz w:val="24"/>
-          <w:szCs w:val="24"/>
-        </w:rPr>
-      </w:pPr>
-    </w:p>
-    <w:p>
-      <w:pPr>
-        <w:spacing w:before="120" w:after="120"/>
-        <w:rPr>
-          <w:rFonts w:ascii="Arial" w:hAnsi="Arial" w:cs="Arial"/>
+          <w:bCs/>
           <w:sz w:val="24"/>
           <w:szCs w:val="24"/>
         </w:rPr>
@@ -227,7 +296,55 @@
           <w:sz w:val="24"/>
           <w:szCs w:val="24"/>
         </w:rPr>
-        <w:t>ENCARREGADO:</w:t>
+        <w:t>ACUSADO:</w:t>
+      </w:r>
+      <w:r>
+        <w:rPr>
+          <w:rFonts w:ascii="Arial" w:hAnsi="Arial" w:cs="Arial"/>
+          <w:sz w:val="24"/>
+          <w:szCs w:val="24"/>
+        </w:rPr>
+        <w:t xml:space="preserve">  {{</w:t>
+      </w:r>
+      <w:proofErr w:type="spellStart"/>
+      <w:r>
+        <w:rPr>
+          <w:rFonts w:ascii="Arial" w:hAnsi="Arial" w:cs="Arial"/>
+          <w:bCs/>
+          <w:sz w:val="24"/>
+          <w:szCs w:val="24"/>
+        </w:rPr>
+        <w:t>postograd_acusado</w:t>
+      </w:r>
+      <w:proofErr w:type="spellEnd"/>
+      <w:r>
+        <w:rPr>
+          <w:rFonts w:ascii="Arial" w:hAnsi="Arial" w:cs="Arial"/>
+          <w:bCs/>
+          <w:sz w:val="24"/>
+          <w:szCs w:val="24"/>
+        </w:rPr>
+        <w:t>}} {{</w:t>
+      </w:r>
+      <w:proofErr w:type="spellStart"/>
+      <w:r>
+        <w:rPr>
+          <w:rFonts w:ascii="Arial" w:hAnsi="Arial" w:cs="Arial"/>
+          <w:bCs/>
+          <w:sz w:val="24"/>
+          <w:szCs w:val="24"/>
+        </w:rPr>
+        <w:t>nome_acusado</w:t>
+      </w:r>
+      <w:proofErr w:type="spellEnd"/>
+      <w:r>
+        <w:rPr>
+          <w:rFonts w:ascii="Arial" w:hAnsi="Arial" w:cs="Arial"/>
+          <w:bCs/>
+          <w:sz w:val="24"/>
+          <w:szCs w:val="24"/>
+        </w:rPr>
+        <w:t>}}</w:t>
       </w:r>
       <w:r>
         <w:rPr>
@@ -236,7 +353,7 @@
           <w:sz w:val="24"/>
           <w:szCs w:val="24"/>
         </w:rPr>
-        <w:t xml:space="preserve"> </w:t>
+        <w:t xml:space="preserve"> – </w:t>
       </w:r>
       <w:r>
         <w:rPr>
@@ -245,7 +362,7 @@
           <w:sz w:val="24"/>
           <w:szCs w:val="24"/>
         </w:rPr>
-        <w:t>{{</w:t>
+        <w:t>Mat. {{</w:t>
       </w:r>
       <w:proofErr w:type="spellStart"/>
       <w:r>
@@ -255,94 +372,13 @@
           <w:sz w:val="24"/>
           <w:szCs w:val="24"/>
         </w:rPr>
-        <w:t>posto_encarregado</w:t>
+        <w:t>mat_acusado</w:t>
       </w:r>
       <w:proofErr w:type="spellEnd"/>
       <w:r>
         <w:rPr>
           <w:rFonts w:ascii="Arial" w:hAnsi="Arial" w:cs="Arial"/>
           <w:bCs/>
-          <w:sz w:val="24"/>
-          <w:szCs w:val="24"/>
-        </w:rPr>
-        <w:t>}}</w:t>
-      </w:r>
-      <w:r>
-        <w:rPr>
-          <w:rFonts w:ascii="Arial" w:hAnsi="Arial" w:cs="Arial"/>
-          <w:bCs/>
-          <w:sz w:val="24"/>
-          <w:szCs w:val="24"/>
-        </w:rPr>
-        <w:t xml:space="preserve"> </w:t>
-      </w:r>
-      <w:r>
-        <w:rPr>
-          <w:rFonts w:ascii="Arial" w:hAnsi="Arial" w:cs="Arial"/>
-          <w:bCs/>
-          <w:sz w:val="24"/>
-          <w:szCs w:val="24"/>
-        </w:rPr>
-        <w:t>{{</w:t>
-      </w:r>
-      <w:proofErr w:type="spellStart"/>
-      <w:r>
-        <w:rPr>
-          <w:rFonts w:ascii="Arial" w:hAnsi="Arial" w:cs="Arial"/>
-          <w:bCs/>
-          <w:sz w:val="24"/>
-          <w:szCs w:val="24"/>
-        </w:rPr>
-        <w:t>nome_encarregado</w:t>
-      </w:r>
-      <w:proofErr w:type="spellEnd"/>
-      <w:r>
-        <w:rPr>
-          <w:rFonts w:ascii="Arial" w:hAnsi="Arial" w:cs="Arial"/>
-          <w:bCs/>
-          <w:sz w:val="24"/>
-          <w:szCs w:val="24"/>
-        </w:rPr>
-        <w:t>}}</w:t>
-      </w:r>
-      <w:r>
-        <w:rPr>
-          <w:rFonts w:ascii="Arial" w:hAnsi="Arial" w:cs="Arial"/>
-          <w:bCs/>
-          <w:sz w:val="24"/>
-          <w:szCs w:val="24"/>
-        </w:rPr>
-        <w:t xml:space="preserve">, </w:t>
-      </w:r>
-      <w:r>
-        <w:rPr>
-          <w:rFonts w:ascii="Arial" w:hAnsi="Arial" w:cs="Arial"/>
-          <w:sz w:val="24"/>
-          <w:szCs w:val="24"/>
-        </w:rPr>
-        <w:t xml:space="preserve"> Mat. </w:t>
-      </w:r>
-      <w:r>
-        <w:rPr>
-          <w:rFonts w:ascii="Arial" w:hAnsi="Arial" w:cs="Arial"/>
-          <w:sz w:val="24"/>
-          <w:szCs w:val="24"/>
-        </w:rPr>
-        <w:t>{{</w:t>
-      </w:r>
-      <w:proofErr w:type="spellStart"/>
-      <w:r>
-        <w:rPr>
-          <w:rFonts w:ascii="Arial" w:hAnsi="Arial" w:cs="Arial"/>
-          <w:sz w:val="24"/>
-          <w:szCs w:val="24"/>
-        </w:rPr>
-        <w:t>mat_encarregado</w:t>
-      </w:r>
-      <w:proofErr w:type="spellEnd"/>
-      <w:r>
-        <w:rPr>
-          <w:rFonts w:ascii="Arial" w:hAnsi="Arial" w:cs="Arial"/>
           <w:sz w:val="24"/>
           <w:szCs w:val="24"/>
         </w:rPr>
@@ -358,133 +394,6 @@
           <w:bCs/>
         </w:rPr>
       </w:pPr>
-      <w:r>
-        <w:rPr>
-          <w:rFonts w:ascii="Arial" w:hAnsi="Arial" w:cs="Arial"/>
-          <w:b/>
-          <w:sz w:val="24"/>
-          <w:szCs w:val="24"/>
-        </w:rPr>
-        <w:t>ACUSADO</w:t>
-      </w:r>
-      <w:r>
-        <w:rPr>
-          <w:rFonts w:ascii="Arial" w:hAnsi="Arial" w:cs="Arial"/>
-          <w:b/>
-          <w:sz w:val="24"/>
-          <w:szCs w:val="24"/>
-        </w:rPr>
-        <w:t>:</w:t>
-      </w:r>
-      <w:r>
-        <w:rPr>
-          <w:rFonts w:ascii="Arial" w:hAnsi="Arial" w:cs="Arial"/>
-          <w:sz w:val="24"/>
-          <w:szCs w:val="24"/>
-        </w:rPr>
-        <w:t xml:space="preserve">  </w:t>
-      </w:r>
-      <w:r>
-        <w:rPr>
-          <w:rFonts w:ascii="Arial" w:hAnsi="Arial" w:cs="Arial"/>
-          <w:sz w:val="24"/>
-          <w:szCs w:val="24"/>
-        </w:rPr>
-        <w:t>{{</w:t>
-      </w:r>
-      <w:proofErr w:type="spellStart"/>
-      <w:r>
-        <w:rPr>
-          <w:rFonts w:ascii="Arial" w:hAnsi="Arial" w:cs="Arial"/>
-          <w:bCs/>
-        </w:rPr>
-        <w:t>postograd_acusado</w:t>
-      </w:r>
-      <w:proofErr w:type="spellEnd"/>
-      <w:r>
-        <w:rPr>
-          <w:rFonts w:ascii="Arial" w:hAnsi="Arial" w:cs="Arial"/>
-          <w:bCs/>
-        </w:rPr>
-        <w:t>}}</w:t>
-      </w:r>
-      <w:r>
-        <w:rPr>
-          <w:rFonts w:ascii="Arial" w:hAnsi="Arial" w:cs="Arial"/>
-          <w:bCs/>
-        </w:rPr>
-        <w:t xml:space="preserve"> </w:t>
-      </w:r>
-      <w:r>
-        <w:rPr>
-          <w:rFonts w:ascii="Arial" w:hAnsi="Arial" w:cs="Arial"/>
-          <w:bCs/>
-        </w:rPr>
-        <w:t>{{</w:t>
-      </w:r>
-      <w:proofErr w:type="spellStart"/>
-      <w:r>
-        <w:rPr>
-          <w:rFonts w:ascii="Arial" w:hAnsi="Arial" w:cs="Arial"/>
-          <w:bCs/>
-        </w:rPr>
-        <w:t>nome_acusado</w:t>
-      </w:r>
-      <w:proofErr w:type="spellEnd"/>
-      <w:r>
-        <w:rPr>
-          <w:rFonts w:ascii="Arial" w:hAnsi="Arial" w:cs="Arial"/>
-          <w:bCs/>
-        </w:rPr>
-        <w:t>}}</w:t>
-      </w:r>
-      <w:r>
-        <w:rPr>
-          <w:rFonts w:ascii="Arial" w:hAnsi="Arial" w:cs="Arial"/>
-          <w:b/>
-        </w:rPr>
-        <w:t xml:space="preserve"> – </w:t>
-      </w:r>
-      <w:r>
-        <w:rPr>
-          <w:rFonts w:ascii="Arial" w:hAnsi="Arial" w:cs="Arial"/>
-          <w:bCs/>
-        </w:rPr>
-        <w:t xml:space="preserve">Mat. </w:t>
-      </w:r>
-      <w:r>
-        <w:rPr>
-          <w:rFonts w:ascii="Arial" w:hAnsi="Arial" w:cs="Arial"/>
-          <w:bCs/>
-        </w:rPr>
-        <w:t>{{</w:t>
-      </w:r>
-      <w:proofErr w:type="spellStart"/>
-      <w:r>
-        <w:rPr>
-          <w:rFonts w:ascii="Arial" w:hAnsi="Arial" w:cs="Arial"/>
-          <w:bCs/>
-        </w:rPr>
-        <w:t>mat_acusado</w:t>
-      </w:r>
-      <w:proofErr w:type="spellEnd"/>
-      <w:r>
-        <w:rPr>
-          <w:rFonts w:ascii="Arial" w:hAnsi="Arial" w:cs="Arial"/>
-          <w:bCs/>
-        </w:rPr>
-        <w:t>}}</w:t>
-      </w:r>
-    </w:p>
-    <w:p>
-      <w:pPr>
-        <w:spacing w:before="120" w:after="120" w:line="240" w:lineRule="auto"/>
-        <w:jc w:val="both"/>
-        <w:rPr>
-          <w:rFonts w:ascii="Arial" w:hAnsi="Arial" w:cs="Arial"/>
-          <w:bCs/>
-        </w:rPr>
-      </w:pPr>
     </w:p>
     <w:p>
       <w:pPr>
@@ -522,15 +431,7 @@
           <w:sz w:val="24"/>
           <w:szCs w:val="24"/>
         </w:rPr>
-        <w:t xml:space="preserve">: </w:t>
-      </w:r>
-      <w:r>
-        <w:rPr>
-          <w:rFonts w:ascii="Arial" w:hAnsi="Arial" w:cs="Arial"/>
-          <w:sz w:val="24"/>
-          <w:szCs w:val="24"/>
-        </w:rPr>
-        <w:t>{{</w:t>
+        <w:t>: {{</w:t>
       </w:r>
       <w:proofErr w:type="spellStart"/>
       <w:r>

</xml_diff>